<commit_message>
upload pdf, word and txt working. Hidden pages cannot be displayed to unauthenticated users
</commit_message>
<xml_diff>
--- a/Backend/matchingsystem/accounts/media/documents/requirements.docx
+++ b/Backend/matchingsystem/accounts/media/documents/requirements.docx
@@ -191,7 +191,7 @@
         <w:textAlignment w:val="baseline"/>
         <w:rPr>
           <w:rFonts w:ascii="Times New Roman" w:eastAsia="Times New Roman" w:hAnsi="Times New Roman" w:cs="Times New Roman"/>
-          <w:color w:val="000000"/>
+          <w:color w:val="FF0000"/>
           <w:sz w:val="24"/>
           <w:szCs w:val="24"/>
           <w:highlight w:val="green"/>
@@ -202,7 +202,7 @@
           <w:rFonts w:ascii="Times New Roman" w:eastAsia="Times New Roman" w:hAnsi="Times New Roman" w:cs="Times New Roman"/>
           <w:b/>
           <w:bCs/>
-          <w:color w:val="000000"/>
+          <w:color w:val="FF0000"/>
           <w:sz w:val="24"/>
           <w:szCs w:val="24"/>
           <w:highlight w:val="green"/>
@@ -212,15 +212,22 @@
       <w:r>
         <w:rPr>
           <w:rFonts w:ascii="Times New Roman" w:eastAsia="Times New Roman" w:hAnsi="Times New Roman" w:cs="Times New Roman"/>
-          <w:color w:val="000000"/>
+          <w:color w:val="FF0000"/>
           <w:sz w:val="24"/>
           <w:szCs w:val="24"/>
           <w:highlight w:val="green"/>
         </w:rPr>
-        <w:t xml:space="preserve"> can </w:t>
-      </w:r>
-      <w:proofErr w:type="spellStart"/>
-      <w:r>
+        <w:t xml:space="preserve"> can signup or register.</w:t>
+      </w:r>
+    </w:p>
+    <w:p>
+      <w:pPr>
+        <w:numPr>
+          <w:ilvl w:val="0"/>
+          <w:numId w:val="1"/>
+        </w:numPr>
+        <w:spacing w:after="0" w:line="240" w:lineRule="auto"/>
+        <w:textAlignment w:val="baseline"/>
         <w:rPr>
           <w:rFonts w:ascii="Times New Roman" w:eastAsia="Times New Roman" w:hAnsi="Times New Roman" w:cs="Times New Roman"/>
           <w:color w:val="000000"/>
@@ -228,9 +235,7 @@
           <w:szCs w:val="24"/>
           <w:highlight w:val="green"/>
         </w:rPr>
-        <w:t>signup</w:t>
-      </w:r>
-      <w:proofErr w:type="spellEnd"/>
+      </w:pPr>
       <w:r>
         <w:rPr>
           <w:rFonts w:ascii="Times New Roman" w:eastAsia="Times New Roman" w:hAnsi="Times New Roman" w:cs="Times New Roman"/>
@@ -239,7 +244,7 @@
           <w:szCs w:val="24"/>
           <w:highlight w:val="green"/>
         </w:rPr>
-        <w:t xml:space="preserve"> or register.</w:t>
+        <w:t>Lecturers can login into the system (authentication).</w:t>
       </w:r>
     </w:p>
     <w:p>
@@ -266,7 +271,7 @@
           <w:szCs w:val="24"/>
           <w:highlight w:val="green"/>
         </w:rPr>
-        <w:t>Lecturers can login into the system (authentication).</w:t>
+        <w:t>Lecturers can update their profile information.</w:t>
       </w:r>
     </w:p>
     <w:p>
@@ -293,7 +298,7 @@
           <w:szCs w:val="24"/>
           <w:highlight w:val="green"/>
         </w:rPr>
-        <w:t>Lecturers can update their profile information.</w:t>
+        <w:t>Lecturers can upload their work. These include project proposals, projects, academics. papers and notes on units they are teaching.</w:t>
       </w:r>
     </w:p>
     <w:p>
@@ -309,6 +314,59 @@
           <w:color w:val="000000"/>
           <w:sz w:val="24"/>
           <w:szCs w:val="24"/>
+          <w:highlight w:val="magenta"/>
+        </w:rPr>
+      </w:pPr>
+      <w:r>
+        <w:rPr>
+          <w:rFonts w:ascii="Times New Roman" w:eastAsia="Times New Roman" w:hAnsi="Times New Roman" w:cs="Times New Roman"/>
+          <w:color w:val="000000"/>
+          <w:sz w:val="24"/>
+          <w:szCs w:val="24"/>
+          <w:highlight w:val="magenta"/>
+        </w:rPr>
+        <w:t>Lecturers can change their password.</w:t>
+      </w:r>
+    </w:p>
+    <w:p>
+      <w:pPr>
+        <w:numPr>
+          <w:ilvl w:val="0"/>
+          <w:numId w:val="1"/>
+        </w:numPr>
+        <w:spacing w:before="280" w:after="0" w:line="240" w:lineRule="auto"/>
+        <w:textAlignment w:val="baseline"/>
+        <w:rPr>
+          <w:rFonts w:ascii="Times New Roman" w:eastAsia="Times New Roman" w:hAnsi="Times New Roman" w:cs="Times New Roman"/>
+          <w:color w:val="000000"/>
+          <w:sz w:val="24"/>
+          <w:szCs w:val="24"/>
+        </w:rPr>
+      </w:pPr>
+      <w:r>
+        <w:rPr>
+          <w:rFonts w:ascii="Times New Roman" w:eastAsia="Times New Roman" w:hAnsi="Times New Roman" w:cs="Times New Roman"/>
+          <w:color w:val="000000"/>
+          <w:sz w:val="24"/>
+          <w:szCs w:val="24"/>
+          <w:highlight w:val="magenta"/>
+        </w:rPr>
+        <w:t>The system accepts proposals and lecturer's work in word,PDF or text file (txt).</w:t>
+      </w:r>
+    </w:p>
+    <w:p>
+      <w:pPr>
+        <w:numPr>
+          <w:ilvl w:val="0"/>
+          <w:numId w:val="1"/>
+        </w:numPr>
+        <w:spacing w:after="0" w:line="240" w:lineRule="auto"/>
+        <w:textAlignment w:val="baseline"/>
+        <w:rPr>
+          <w:rFonts w:ascii="Times New Roman" w:eastAsia="Times New Roman" w:hAnsi="Times New Roman" w:cs="Times New Roman"/>
+          <w:color w:val="000000"/>
+          <w:sz w:val="24"/>
+          <w:szCs w:val="24"/>
           <w:highlight w:val="blue"/>
         </w:rPr>
       </w:pPr>
@@ -320,7 +378,7 @@
           <w:szCs w:val="24"/>
           <w:highlight w:val="blue"/>
         </w:rPr>
-        <w:t>Lecturers can upload their work. These include project proposals, projects, academics. papers and notes on units they are teaching.</w:t>
+        <w:t>The system is able to extract keywords from the student's proposal, dropping words that do not provide any meaningful information.</w:t>
       </w:r>
     </w:p>
     <w:p>
@@ -336,18 +394,18 @@
           <w:color w:val="000000"/>
           <w:sz w:val="24"/>
           <w:szCs w:val="24"/>
-          <w:highlight w:val="red"/>
-        </w:rPr>
-      </w:pPr>
-      <w:r>
-        <w:rPr>
-          <w:rFonts w:ascii="Times New Roman" w:eastAsia="Times New Roman" w:hAnsi="Times New Roman" w:cs="Times New Roman"/>
-          <w:color w:val="000000"/>
-          <w:sz w:val="24"/>
-          <w:szCs w:val="24"/>
-          <w:highlight w:val="red"/>
-        </w:rPr>
-        <w:t>Lecturers can delete files they upload.</w:t>
+          <w:highlight w:val="green"/>
+        </w:rPr>
+      </w:pPr>
+      <w:r>
+        <w:rPr>
+          <w:rFonts w:ascii="Times New Roman" w:eastAsia="Times New Roman" w:hAnsi="Times New Roman" w:cs="Times New Roman"/>
+          <w:color w:val="000000"/>
+          <w:sz w:val="24"/>
+          <w:szCs w:val="24"/>
+          <w:highlight w:val="green"/>
+        </w:rPr>
+        <w:t>The system transforms the keywords to their lemma before it is stored in the database.</w:t>
       </w:r>
     </w:p>
     <w:p>
@@ -363,18 +421,38 @@
           <w:color w:val="000000"/>
           <w:sz w:val="24"/>
           <w:szCs w:val="24"/>
-          <w:highlight w:val="magenta"/>
-        </w:rPr>
-      </w:pPr>
-      <w:r>
-        <w:rPr>
-          <w:rFonts w:ascii="Times New Roman" w:eastAsia="Times New Roman" w:hAnsi="Times New Roman" w:cs="Times New Roman"/>
-          <w:color w:val="000000"/>
-          <w:sz w:val="24"/>
-          <w:szCs w:val="24"/>
-          <w:highlight w:val="magenta"/>
-        </w:rPr>
-        <w:t>Lecturers can change their password.</w:t>
+          <w:highlight w:val="green"/>
+        </w:rPr>
+      </w:pPr>
+      <w:r>
+        <w:rPr>
+          <w:rFonts w:ascii="Times New Roman" w:eastAsia="Times New Roman" w:hAnsi="Times New Roman" w:cs="Times New Roman"/>
+          <w:color w:val="000000"/>
+          <w:sz w:val="24"/>
+          <w:szCs w:val="24"/>
+          <w:highlight w:val="green"/>
+        </w:rPr>
+        <w:t xml:space="preserve">The system captures the </w:t>
+      </w:r>
+      <w:r>
+        <w:rPr>
+          <w:rFonts w:ascii="Times New Roman" w:eastAsia="Times New Roman" w:hAnsi="Times New Roman" w:cs="Times New Roman"/>
+          <w:color w:val="000000"/>
+          <w:sz w:val="24"/>
+          <w:szCs w:val="24"/>
+          <w:highlight w:val="green"/>
+        </w:rPr>
+        <w:t>term frequency</w:t>
+      </w:r>
+      <w:r>
+        <w:rPr>
+          <w:rFonts w:ascii="Times New Roman" w:eastAsia="Times New Roman" w:hAnsi="Times New Roman" w:cs="Times New Roman"/>
+          <w:color w:val="000000"/>
+          <w:sz w:val="24"/>
+          <w:szCs w:val="24"/>
+          <w:highlight w:val="green"/>
+        </w:rPr>
+        <w:t xml:space="preserve"> and the lecturer's id on each document. </w:t>
       </w:r>
     </w:p>
     <w:p>
@@ -383,48 +461,65 @@
           <w:ilvl w:val="0"/>
           <w:numId w:val="1"/>
         </w:numPr>
-        <w:spacing w:before="280" w:after="0" w:line="240" w:lineRule="auto"/>
-        <w:textAlignment w:val="baseline"/>
-        <w:rPr>
-          <w:rFonts w:ascii="Times New Roman" w:eastAsia="Times New Roman" w:hAnsi="Times New Roman" w:cs="Times New Roman"/>
-          <w:color w:val="000000"/>
-          <w:sz w:val="24"/>
-          <w:szCs w:val="24"/>
-        </w:rPr>
-      </w:pPr>
-      <w:r>
-        <w:rPr>
-          <w:rFonts w:ascii="Times New Roman" w:eastAsia="Times New Roman" w:hAnsi="Times New Roman" w:cs="Times New Roman"/>
-          <w:color w:val="000000"/>
-          <w:sz w:val="24"/>
-          <w:szCs w:val="24"/>
-          <w:highlight w:val="magenta"/>
-        </w:rPr>
-        <w:t xml:space="preserve">The system accepts proposals and lecturer's work in </w:t>
-      </w:r>
-      <w:proofErr w:type="spellStart"/>
-      <w:proofErr w:type="gramStart"/>
-      <w:r>
-        <w:rPr>
-          <w:rFonts w:ascii="Times New Roman" w:eastAsia="Times New Roman" w:hAnsi="Times New Roman" w:cs="Times New Roman"/>
-          <w:color w:val="000000"/>
-          <w:sz w:val="24"/>
-          <w:szCs w:val="24"/>
-          <w:highlight w:val="magenta"/>
-        </w:rPr>
-        <w:t>word,PDF</w:t>
-      </w:r>
-      <w:proofErr w:type="spellEnd"/>
-      <w:proofErr w:type="gramEnd"/>
-      <w:r>
-        <w:rPr>
-          <w:rFonts w:ascii="Times New Roman" w:eastAsia="Times New Roman" w:hAnsi="Times New Roman" w:cs="Times New Roman"/>
-          <w:color w:val="000000"/>
-          <w:sz w:val="24"/>
-          <w:szCs w:val="24"/>
-          <w:highlight w:val="magenta"/>
-        </w:rPr>
-        <w:t xml:space="preserve"> or text file (txt).</w:t>
+        <w:spacing w:after="0" w:line="240" w:lineRule="auto"/>
+        <w:textAlignment w:val="baseline"/>
+        <w:rPr>
+          <w:rFonts w:ascii="Times New Roman" w:eastAsia="Times New Roman" w:hAnsi="Times New Roman" w:cs="Times New Roman"/>
+          <w:color w:val="000000"/>
+          <w:sz w:val="24"/>
+          <w:szCs w:val="24"/>
+          <w:highlight w:val="green"/>
+        </w:rPr>
+      </w:pPr>
+      <w:r>
+        <w:rPr>
+          <w:rFonts w:ascii="Times New Roman" w:eastAsia="Times New Roman" w:hAnsi="Times New Roman" w:cs="Times New Roman"/>
+          <w:color w:val="000000"/>
+          <w:sz w:val="24"/>
+          <w:szCs w:val="24"/>
+          <w:highlight w:val="green"/>
+        </w:rPr>
+        <w:t>The system creates and stores the keywords in a hash table. The format should be {"keyword": [</w:t>
+      </w:r>
+      <w:r>
+        <w:rPr>
+          <w:rFonts w:ascii="Times New Roman" w:eastAsia="Times New Roman" w:hAnsi="Times New Roman" w:cs="Times New Roman"/>
+          <w:color w:val="000000"/>
+          <w:sz w:val="24"/>
+          <w:szCs w:val="24"/>
+          <w:highlight w:val="green"/>
+        </w:rPr>
+        <w:t>lecturer_id</w:t>
+      </w:r>
+      <w:r>
+        <w:rPr>
+          <w:rFonts w:ascii="Times New Roman" w:eastAsia="Times New Roman" w:hAnsi="Times New Roman" w:cs="Times New Roman"/>
+          <w:color w:val="000000"/>
+          <w:sz w:val="24"/>
+          <w:szCs w:val="24"/>
+          <w:highlight w:val="green"/>
+        </w:rPr>
+        <w:t xml:space="preserve">, </w:t>
+      </w:r>
+      <w:r>
+        <w:rPr>
+          <w:rFonts w:ascii="Times New Roman" w:eastAsia="Times New Roman" w:hAnsi="Times New Roman" w:cs="Times New Roman"/>
+          <w:color w:val="000000"/>
+          <w:sz w:val="24"/>
+          <w:szCs w:val="24"/>
+          <w:highlight w:val="green"/>
+        </w:rPr>
+        <w:t>tf</w:t>
+      </w:r>
+      <w:r>
+        <w:rPr>
+          <w:rFonts w:ascii="Times New Roman" w:eastAsia="Times New Roman" w:hAnsi="Times New Roman" w:cs="Times New Roman"/>
+          <w:color w:val="000000"/>
+          <w:sz w:val="24"/>
+          <w:szCs w:val="24"/>
+          <w:highlight w:val="green"/>
+        </w:rPr>
+        <w:t>]}</w:t>
       </w:r>
     </w:p>
     <w:p>
@@ -440,16 +535,18 @@
           <w:color w:val="000000"/>
           <w:sz w:val="24"/>
           <w:szCs w:val="24"/>
-        </w:rPr>
-      </w:pPr>
-      <w:r>
-        <w:rPr>
-          <w:rFonts w:ascii="Times New Roman" w:eastAsia="Times New Roman" w:hAnsi="Times New Roman" w:cs="Times New Roman"/>
-          <w:color w:val="000000"/>
-          <w:sz w:val="24"/>
-          <w:szCs w:val="24"/>
-        </w:rPr>
-        <w:t>System admin can remove lecturers that no longer work for the university from the system.</w:t>
+          <w:highlight w:val="green"/>
+        </w:rPr>
+      </w:pPr>
+      <w:r>
+        <w:rPr>
+          <w:rFonts w:ascii="Times New Roman" w:eastAsia="Times New Roman" w:hAnsi="Times New Roman" w:cs="Times New Roman"/>
+          <w:color w:val="000000"/>
+          <w:sz w:val="24"/>
+          <w:szCs w:val="24"/>
+          <w:highlight w:val="green"/>
+        </w:rPr>
+        <w:t>Keywords are stored locally.</w:t>
       </w:r>
     </w:p>
     <w:p>
@@ -465,247 +562,6 @@
           <w:color w:val="000000"/>
           <w:sz w:val="24"/>
           <w:szCs w:val="24"/>
-          <w:highlight w:val="red"/>
-        </w:rPr>
-      </w:pPr>
-      <w:r>
-        <w:rPr>
-          <w:rFonts w:ascii="Times New Roman" w:eastAsia="Times New Roman" w:hAnsi="Times New Roman" w:cs="Times New Roman"/>
-          <w:color w:val="000000"/>
-          <w:sz w:val="24"/>
-          <w:szCs w:val="24"/>
-          <w:highlight w:val="red"/>
-        </w:rPr>
-        <w:t>System admin can add lecturers.</w:t>
-      </w:r>
-    </w:p>
-    <w:p>
-      <w:pPr>
-        <w:numPr>
-          <w:ilvl w:val="0"/>
-          <w:numId w:val="1"/>
-        </w:numPr>
-        <w:spacing w:after="0" w:line="240" w:lineRule="auto"/>
-        <w:textAlignment w:val="baseline"/>
-        <w:rPr>
-          <w:rFonts w:ascii="Times New Roman" w:eastAsia="Times New Roman" w:hAnsi="Times New Roman" w:cs="Times New Roman"/>
-          <w:color w:val="000000"/>
-          <w:sz w:val="24"/>
-          <w:szCs w:val="24"/>
-          <w:highlight w:val="blue"/>
-        </w:rPr>
-      </w:pPr>
-      <w:r>
-        <w:rPr>
-          <w:rFonts w:ascii="Times New Roman" w:eastAsia="Times New Roman" w:hAnsi="Times New Roman" w:cs="Times New Roman"/>
-          <w:color w:val="000000"/>
-          <w:sz w:val="24"/>
-          <w:szCs w:val="24"/>
-          <w:highlight w:val="blue"/>
-        </w:rPr>
-        <w:t>The system is able to extract keywords from the student's proposal, dropping words that do not provide any meaningful information.</w:t>
-      </w:r>
-    </w:p>
-    <w:p>
-      <w:pPr>
-        <w:numPr>
-          <w:ilvl w:val="0"/>
-          <w:numId w:val="1"/>
-        </w:numPr>
-        <w:spacing w:after="0" w:line="240" w:lineRule="auto"/>
-        <w:textAlignment w:val="baseline"/>
-        <w:rPr>
-          <w:rFonts w:ascii="Times New Roman" w:eastAsia="Times New Roman" w:hAnsi="Times New Roman" w:cs="Times New Roman"/>
-          <w:color w:val="000000"/>
-          <w:sz w:val="24"/>
-          <w:szCs w:val="24"/>
-          <w:highlight w:val="blue"/>
-        </w:rPr>
-      </w:pPr>
-      <w:r>
-        <w:rPr>
-          <w:rFonts w:ascii="Times New Roman" w:eastAsia="Times New Roman" w:hAnsi="Times New Roman" w:cs="Times New Roman"/>
-          <w:color w:val="000000"/>
-          <w:sz w:val="24"/>
-          <w:szCs w:val="24"/>
-          <w:highlight w:val="blue"/>
-        </w:rPr>
-        <w:t>The system transforms the keywords to their lemma before it is stored in the database.</w:t>
-      </w:r>
-    </w:p>
-    <w:p>
-      <w:pPr>
-        <w:numPr>
-          <w:ilvl w:val="0"/>
-          <w:numId w:val="1"/>
-        </w:numPr>
-        <w:spacing w:after="0" w:line="240" w:lineRule="auto"/>
-        <w:textAlignment w:val="baseline"/>
-        <w:rPr>
-          <w:rFonts w:ascii="Times New Roman" w:eastAsia="Times New Roman" w:hAnsi="Times New Roman" w:cs="Times New Roman"/>
-          <w:color w:val="000000"/>
-          <w:sz w:val="24"/>
-          <w:szCs w:val="24"/>
-          <w:highlight w:val="blue"/>
-        </w:rPr>
-      </w:pPr>
-      <w:r>
-        <w:rPr>
-          <w:rFonts w:ascii="Times New Roman" w:eastAsia="Times New Roman" w:hAnsi="Times New Roman" w:cs="Times New Roman"/>
-          <w:color w:val="000000"/>
-          <w:sz w:val="24"/>
-          <w:szCs w:val="24"/>
-          <w:highlight w:val="blue"/>
-        </w:rPr>
-        <w:t>The system captures the document id and the lecturer's id on each document. </w:t>
-      </w:r>
-    </w:p>
-    <w:p>
-      <w:pPr>
-        <w:numPr>
-          <w:ilvl w:val="0"/>
-          <w:numId w:val="1"/>
-        </w:numPr>
-        <w:spacing w:after="0" w:line="240" w:lineRule="auto"/>
-        <w:textAlignment w:val="baseline"/>
-        <w:rPr>
-          <w:rFonts w:ascii="Times New Roman" w:eastAsia="Times New Roman" w:hAnsi="Times New Roman" w:cs="Times New Roman"/>
-          <w:color w:val="000000"/>
-          <w:sz w:val="24"/>
-          <w:szCs w:val="24"/>
-          <w:highlight w:val="blue"/>
-        </w:rPr>
-      </w:pPr>
-      <w:r>
-        <w:rPr>
-          <w:rFonts w:ascii="Times New Roman" w:eastAsia="Times New Roman" w:hAnsi="Times New Roman" w:cs="Times New Roman"/>
-          <w:color w:val="000000"/>
-          <w:sz w:val="24"/>
-          <w:szCs w:val="24"/>
-          <w:highlight w:val="blue"/>
-        </w:rPr>
-        <w:t>The system creates and stores the keywords in a hash table. The format should be {"keyword": [</w:t>
-      </w:r>
-      <w:proofErr w:type="spellStart"/>
-      <w:r>
-        <w:rPr>
-          <w:rFonts w:ascii="Times New Roman" w:eastAsia="Times New Roman" w:hAnsi="Times New Roman" w:cs="Times New Roman"/>
-          <w:color w:val="000000"/>
-          <w:sz w:val="24"/>
-          <w:szCs w:val="24"/>
-          <w:highlight w:val="blue"/>
-        </w:rPr>
-        <w:t>document_id</w:t>
-      </w:r>
-      <w:proofErr w:type="spellEnd"/>
-      <w:r>
-        <w:rPr>
-          <w:rFonts w:ascii="Times New Roman" w:eastAsia="Times New Roman" w:hAnsi="Times New Roman" w:cs="Times New Roman"/>
-          <w:color w:val="000000"/>
-          <w:sz w:val="24"/>
-          <w:szCs w:val="24"/>
-          <w:highlight w:val="blue"/>
-        </w:rPr>
-        <w:t xml:space="preserve">, </w:t>
-      </w:r>
-      <w:proofErr w:type="spellStart"/>
-      <w:r>
-        <w:rPr>
-          <w:rFonts w:ascii="Times New Roman" w:eastAsia="Times New Roman" w:hAnsi="Times New Roman" w:cs="Times New Roman"/>
-          <w:color w:val="000000"/>
-          <w:sz w:val="24"/>
-          <w:szCs w:val="24"/>
-          <w:highlight w:val="blue"/>
-        </w:rPr>
-        <w:t>lecturer_id</w:t>
-      </w:r>
-      <w:proofErr w:type="spellEnd"/>
-      <w:r>
-        <w:rPr>
-          <w:rFonts w:ascii="Times New Roman" w:eastAsia="Times New Roman" w:hAnsi="Times New Roman" w:cs="Times New Roman"/>
-          <w:color w:val="000000"/>
-          <w:sz w:val="24"/>
-          <w:szCs w:val="24"/>
-          <w:highlight w:val="blue"/>
-        </w:rPr>
-        <w:t>]}</w:t>
-      </w:r>
-    </w:p>
-    <w:p>
-      <w:pPr>
-        <w:numPr>
-          <w:ilvl w:val="0"/>
-          <w:numId w:val="1"/>
-        </w:numPr>
-        <w:spacing w:after="0" w:line="240" w:lineRule="auto"/>
-        <w:textAlignment w:val="baseline"/>
-        <w:rPr>
-          <w:rFonts w:ascii="Times New Roman" w:eastAsia="Times New Roman" w:hAnsi="Times New Roman" w:cs="Times New Roman"/>
-          <w:color w:val="000000"/>
-          <w:sz w:val="24"/>
-          <w:szCs w:val="24"/>
-          <w:highlight w:val="blue"/>
-        </w:rPr>
-      </w:pPr>
-      <w:r>
-        <w:rPr>
-          <w:rFonts w:ascii="Times New Roman" w:eastAsia="Times New Roman" w:hAnsi="Times New Roman" w:cs="Times New Roman"/>
-          <w:color w:val="000000"/>
-          <w:sz w:val="24"/>
-          <w:szCs w:val="24"/>
-          <w:highlight w:val="blue"/>
-        </w:rPr>
-        <w:t>Keywords are stored locally.</w:t>
-      </w:r>
-    </w:p>
-    <w:p>
-      <w:pPr>
-        <w:numPr>
-          <w:ilvl w:val="0"/>
-          <w:numId w:val="1"/>
-        </w:numPr>
-        <w:spacing w:after="0" w:line="240" w:lineRule="auto"/>
-        <w:textAlignment w:val="baseline"/>
-        <w:rPr>
-          <w:rFonts w:ascii="Times New Roman" w:eastAsia="Times New Roman" w:hAnsi="Times New Roman" w:cs="Times New Roman"/>
-          <w:color w:val="000000"/>
-          <w:sz w:val="24"/>
-          <w:szCs w:val="24"/>
-        </w:rPr>
-      </w:pPr>
-      <w:r>
-        <w:rPr>
-          <w:rFonts w:ascii="Times New Roman" w:eastAsia="Times New Roman" w:hAnsi="Times New Roman" w:cs="Times New Roman"/>
-          <w:color w:val="000000"/>
-          <w:sz w:val="24"/>
-          <w:szCs w:val="24"/>
-          <w:highlight w:val="red"/>
-        </w:rPr>
-        <w:t>System should be able to provide available keywords</w:t>
-      </w:r>
-      <w:r>
-        <w:rPr>
-          <w:rFonts w:ascii="Times New Roman" w:eastAsia="Times New Roman" w:hAnsi="Times New Roman" w:cs="Times New Roman"/>
-          <w:color w:val="000000"/>
-          <w:sz w:val="24"/>
-          <w:szCs w:val="24"/>
-        </w:rPr>
-        <w:t>.</w:t>
-      </w:r>
-    </w:p>
-    <w:p>
-      <w:pPr>
-        <w:numPr>
-          <w:ilvl w:val="0"/>
-          <w:numId w:val="1"/>
-        </w:numPr>
-        <w:spacing w:after="0" w:line="240" w:lineRule="auto"/>
-        <w:textAlignment w:val="baseline"/>
-        <w:rPr>
-          <w:rFonts w:ascii="Times New Roman" w:eastAsia="Times New Roman" w:hAnsi="Times New Roman" w:cs="Times New Roman"/>
-          <w:color w:val="000000"/>
-          <w:sz w:val="24"/>
-          <w:szCs w:val="24"/>
         </w:rPr>
       </w:pPr>
       <w:r>
@@ -720,76 +576,23 @@
     </w:p>
     <w:p>
       <w:pPr>
-        <w:numPr>
-          <w:ilvl w:val="0"/>
-          <w:numId w:val="1"/>
-        </w:numPr>
-        <w:spacing w:after="280" w:line="240" w:lineRule="auto"/>
-        <w:textAlignment w:val="baseline"/>
-        <w:rPr>
-          <w:rFonts w:ascii="Times New Roman" w:eastAsia="Times New Roman" w:hAnsi="Times New Roman" w:cs="Times New Roman"/>
-          <w:color w:val="000000"/>
-          <w:sz w:val="24"/>
-          <w:szCs w:val="24"/>
-          <w:highlight w:val="red"/>
-        </w:rPr>
-      </w:pPr>
-      <w:r>
-        <w:rPr>
-          <w:rFonts w:ascii="Times New Roman" w:eastAsia="Times New Roman" w:hAnsi="Times New Roman" w:cs="Times New Roman"/>
-          <w:color w:val="000000"/>
-          <w:sz w:val="24"/>
-          <w:szCs w:val="24"/>
-          <w:highlight w:val="red"/>
-        </w:rPr>
-        <w:t>The system stores the lecturer's documents in a database.</w:t>
-      </w:r>
-    </w:p>
-    <w:p>
-      <w:pPr>
-        <w:numPr>
-          <w:ilvl w:val="0"/>
-          <w:numId w:val="1"/>
-        </w:numPr>
-        <w:spacing w:after="280" w:line="240" w:lineRule="auto"/>
-        <w:textAlignment w:val="baseline"/>
-        <w:rPr>
-          <w:rFonts w:ascii="Times New Roman" w:eastAsia="Times New Roman" w:hAnsi="Times New Roman" w:cs="Times New Roman"/>
-          <w:color w:val="000000"/>
-          <w:sz w:val="24"/>
-          <w:szCs w:val="24"/>
-        </w:rPr>
-      </w:pPr>
-      <w:r>
-        <w:rPr>
-          <w:rFonts w:ascii="Times New Roman" w:eastAsia="Times New Roman" w:hAnsi="Times New Roman" w:cs="Times New Roman"/>
-          <w:color w:val="000000"/>
-          <w:sz w:val="24"/>
-          <w:szCs w:val="24"/>
-        </w:rPr>
-        <w:t>System admin can add new departments.</w:t>
-      </w:r>
-    </w:p>
-    <w:p>
-      <w:pPr>
-        <w:spacing w:after="0" w:line="240" w:lineRule="auto"/>
-        <w:rPr>
-          <w:rFonts w:ascii="Times New Roman" w:eastAsia="Times New Roman" w:hAnsi="Times New Roman" w:cs="Times New Roman"/>
-          <w:sz w:val="24"/>
-          <w:szCs w:val="24"/>
-        </w:rPr>
-      </w:pPr>
-    </w:p>
-    <w:p>
-      <w:pPr>
-        <w:spacing w:after="0" w:line="240" w:lineRule="auto"/>
-        <w:rPr>
-          <w:rFonts w:ascii="Times New Roman" w:eastAsia="Times New Roman" w:hAnsi="Times New Roman" w:cs="Times New Roman"/>
-          <w:sz w:val="24"/>
-          <w:szCs w:val="24"/>
-        </w:rPr>
-      </w:pPr>
-      <w:proofErr w:type="spellStart"/>
+        <w:spacing w:after="0" w:line="240" w:lineRule="auto"/>
+        <w:rPr>
+          <w:rFonts w:ascii="Times New Roman" w:eastAsia="Times New Roman" w:hAnsi="Times New Roman" w:cs="Times New Roman"/>
+          <w:sz w:val="24"/>
+          <w:szCs w:val="24"/>
+        </w:rPr>
+      </w:pPr>
+    </w:p>
+    <w:p>
+      <w:pPr>
+        <w:spacing w:after="0" w:line="240" w:lineRule="auto"/>
+        <w:rPr>
+          <w:rFonts w:ascii="Times New Roman" w:eastAsia="Times New Roman" w:hAnsi="Times New Roman" w:cs="Times New Roman"/>
+          <w:sz w:val="24"/>
+          <w:szCs w:val="24"/>
+        </w:rPr>
+      </w:pPr>
       <w:r>
         <w:rPr>
           <w:rFonts w:ascii="Times New Roman" w:eastAsia="Times New Roman" w:hAnsi="Times New Roman" w:cs="Times New Roman"/>
@@ -800,9 +603,168 @@
           <w:szCs w:val="24"/>
           <w:u w:val="single"/>
         </w:rPr>
-        <w:t>Non functional</w:t>
-      </w:r>
-      <w:proofErr w:type="spellEnd"/>
+        <w:t>Non functional requirement</w:t>
+      </w:r>
+    </w:p>
+    <w:p>
+      <w:pPr>
+        <w:numPr>
+          <w:ilvl w:val="0"/>
+          <w:numId w:val="2"/>
+        </w:numPr>
+        <w:spacing w:before="280" w:after="0" w:line="240" w:lineRule="auto"/>
+        <w:textAlignment w:val="baseline"/>
+        <w:rPr>
+          <w:rFonts w:ascii="Times New Roman" w:eastAsia="Times New Roman" w:hAnsi="Times New Roman" w:cs="Times New Roman"/>
+          <w:color w:val="000000"/>
+          <w:sz w:val="24"/>
+          <w:szCs w:val="24"/>
+        </w:rPr>
+      </w:pPr>
+      <w:r>
+        <w:rPr>
+          <w:rFonts w:ascii="Times New Roman" w:eastAsia="Times New Roman" w:hAnsi="Times New Roman" w:cs="Times New Roman"/>
+          <w:color w:val="000000"/>
+          <w:sz w:val="24"/>
+          <w:szCs w:val="24"/>
+        </w:rPr>
+        <w:t>The system should be sent with a latency of no greater than 5 minutes.</w:t>
+      </w:r>
+    </w:p>
+    <w:p>
+      <w:pPr>
+        <w:numPr>
+          <w:ilvl w:val="0"/>
+          <w:numId w:val="2"/>
+        </w:numPr>
+        <w:spacing w:before="280" w:after="0" w:line="240" w:lineRule="auto"/>
+        <w:textAlignment w:val="baseline"/>
+        <w:rPr>
+          <w:rFonts w:ascii="Times New Roman" w:eastAsia="Times New Roman" w:hAnsi="Times New Roman" w:cs="Times New Roman"/>
+          <w:color w:val="000000"/>
+          <w:sz w:val="24"/>
+          <w:szCs w:val="24"/>
+        </w:rPr>
+      </w:pPr>
+      <w:r>
+        <w:rPr>
+          <w:rFonts w:ascii="Times New Roman" w:eastAsia="Times New Roman" w:hAnsi="Times New Roman" w:cs="Times New Roman"/>
+          <w:color w:val="000000"/>
+          <w:sz w:val="24"/>
+          <w:szCs w:val="24"/>
+        </w:rPr>
+        <w:t>The user steps should be as minimal as possible.</w:t>
+      </w:r>
+    </w:p>
+    <w:p>
+      <w:pPr>
+        <w:numPr>
+          <w:ilvl w:val="0"/>
+          <w:numId w:val="2"/>
+        </w:numPr>
+        <w:spacing w:before="280" w:after="0" w:line="240" w:lineRule="auto"/>
+        <w:textAlignment w:val="baseline"/>
+        <w:rPr>
+          <w:rFonts w:ascii="Times New Roman" w:eastAsia="Times New Roman" w:hAnsi="Times New Roman" w:cs="Times New Roman"/>
+          <w:color w:val="000000"/>
+          <w:sz w:val="24"/>
+          <w:szCs w:val="24"/>
+        </w:rPr>
+      </w:pPr>
+      <w:r>
+        <w:rPr>
+          <w:rFonts w:ascii="Times New Roman" w:eastAsia="Times New Roman" w:hAnsi="Times New Roman" w:cs="Times New Roman"/>
+          <w:color w:val="000000"/>
+          <w:sz w:val="24"/>
+          <w:szCs w:val="24"/>
+        </w:rPr>
+        <w:t>Availability of the system should be 99.99%</w:t>
+      </w:r>
+    </w:p>
+    <w:p>
+      <w:pPr>
+        <w:numPr>
+          <w:ilvl w:val="0"/>
+          <w:numId w:val="2"/>
+        </w:numPr>
+        <w:spacing w:before="280" w:after="0" w:line="240" w:lineRule="auto"/>
+        <w:textAlignment w:val="baseline"/>
+        <w:rPr>
+          <w:rFonts w:ascii="Times New Roman" w:eastAsia="Times New Roman" w:hAnsi="Times New Roman" w:cs="Times New Roman"/>
+          <w:color w:val="000000"/>
+          <w:sz w:val="24"/>
+          <w:szCs w:val="24"/>
+        </w:rPr>
+      </w:pPr>
+      <w:r>
+        <w:rPr>
+          <w:rFonts w:ascii="Times New Roman" w:eastAsia="Times New Roman" w:hAnsi="Times New Roman" w:cs="Times New Roman"/>
+          <w:color w:val="000000"/>
+          <w:sz w:val="24"/>
+          <w:szCs w:val="24"/>
+        </w:rPr>
+        <w:t>System should be able to uphold confidentiality. Encryption of the passwords that even the system admin cannot read.</w:t>
+      </w:r>
+    </w:p>
+    <w:p>
+      <w:pPr>
+        <w:numPr>
+          <w:ilvl w:val="0"/>
+          <w:numId w:val="2"/>
+        </w:numPr>
+        <w:spacing w:before="280" w:after="0" w:line="240" w:lineRule="auto"/>
+        <w:textAlignment w:val="baseline"/>
+        <w:rPr>
+          <w:rFonts w:ascii="Times New Roman" w:eastAsia="Times New Roman" w:hAnsi="Times New Roman" w:cs="Times New Roman"/>
+          <w:color w:val="000000"/>
+          <w:sz w:val="24"/>
+          <w:szCs w:val="24"/>
+        </w:rPr>
+      </w:pPr>
+      <w:r>
+        <w:rPr>
+          <w:rFonts w:ascii="Times New Roman" w:eastAsia="Times New Roman" w:hAnsi="Times New Roman" w:cs="Times New Roman"/>
+          <w:color w:val="000000"/>
+          <w:sz w:val="24"/>
+          <w:szCs w:val="24"/>
+        </w:rPr>
+        <w:t>The system should ensure integrity.</w:t>
+      </w:r>
+    </w:p>
+    <w:p>
+      <w:pPr>
+        <w:numPr>
+          <w:ilvl w:val="0"/>
+          <w:numId w:val="2"/>
+        </w:numPr>
+        <w:spacing w:before="280" w:after="0" w:line="240" w:lineRule="auto"/>
+        <w:textAlignment w:val="baseline"/>
+        <w:rPr>
+          <w:rFonts w:ascii="Times New Roman" w:eastAsia="Times New Roman" w:hAnsi="Times New Roman" w:cs="Times New Roman"/>
+          <w:color w:val="000000"/>
+          <w:sz w:val="24"/>
+          <w:szCs w:val="24"/>
+        </w:rPr>
+      </w:pPr>
+      <w:r>
+        <w:rPr>
+          <w:rFonts w:ascii="Times New Roman" w:eastAsia="Times New Roman" w:hAnsi="Times New Roman" w:cs="Times New Roman"/>
+          <w:color w:val="000000"/>
+          <w:sz w:val="24"/>
+          <w:szCs w:val="24"/>
+        </w:rPr>
+        <w:t> The system should be compatible to most of the systems. (Web based)</w:t>
+      </w:r>
+    </w:p>
+    <w:p>
+      <w:pPr>
+        <w:spacing w:before="280" w:after="0" w:line="240" w:lineRule="auto"/>
+        <w:rPr>
+          <w:rFonts w:ascii="Times New Roman" w:eastAsia="Times New Roman" w:hAnsi="Times New Roman" w:cs="Times New Roman"/>
+          <w:sz w:val="24"/>
+          <w:szCs w:val="24"/>
+        </w:rPr>
+      </w:pPr>
       <w:r>
         <w:rPr>
           <w:rFonts w:ascii="Times New Roman" w:eastAsia="Times New Roman" w:hAnsi="Times New Roman" w:cs="Times New Roman"/>
@@ -813,14 +775,14 @@
           <w:szCs w:val="24"/>
           <w:u w:val="single"/>
         </w:rPr>
-        <w:t xml:space="preserve"> requirement</w:t>
-      </w:r>
-    </w:p>
-    <w:p>
-      <w:pPr>
-        <w:numPr>
-          <w:ilvl w:val="0"/>
-          <w:numId w:val="2"/>
+        <w:t>Lecturer requirements</w:t>
+      </w:r>
+    </w:p>
+    <w:p>
+      <w:pPr>
+        <w:numPr>
+          <w:ilvl w:val="0"/>
+          <w:numId w:val="3"/>
         </w:numPr>
         <w:spacing w:before="280" w:after="0" w:line="240" w:lineRule="auto"/>
         <w:textAlignment w:val="baseline"/>
@@ -838,116 +800,118 @@
           <w:sz w:val="24"/>
           <w:szCs w:val="24"/>
         </w:rPr>
-        <w:t>The system should be sent with a latency of no greater than 5 minutes.</w:t>
-      </w:r>
-    </w:p>
-    <w:p>
-      <w:pPr>
-        <w:numPr>
-          <w:ilvl w:val="0"/>
-          <w:numId w:val="2"/>
-        </w:numPr>
-        <w:spacing w:before="280" w:after="0" w:line="240" w:lineRule="auto"/>
-        <w:textAlignment w:val="baseline"/>
-        <w:rPr>
-          <w:rFonts w:ascii="Times New Roman" w:eastAsia="Times New Roman" w:hAnsi="Times New Roman" w:cs="Times New Roman"/>
-          <w:color w:val="000000"/>
-          <w:sz w:val="24"/>
-          <w:szCs w:val="24"/>
-        </w:rPr>
-      </w:pPr>
-      <w:r>
-        <w:rPr>
-          <w:rFonts w:ascii="Times New Roman" w:eastAsia="Times New Roman" w:hAnsi="Times New Roman" w:cs="Times New Roman"/>
-          <w:color w:val="000000"/>
-          <w:sz w:val="24"/>
-          <w:szCs w:val="24"/>
-        </w:rPr>
-        <w:t>The user steps should be as minimal as possible.</w:t>
-      </w:r>
-    </w:p>
-    <w:p>
-      <w:pPr>
-        <w:numPr>
-          <w:ilvl w:val="0"/>
-          <w:numId w:val="2"/>
-        </w:numPr>
-        <w:spacing w:before="280" w:after="0" w:line="240" w:lineRule="auto"/>
-        <w:textAlignment w:val="baseline"/>
-        <w:rPr>
-          <w:rFonts w:ascii="Times New Roman" w:eastAsia="Times New Roman" w:hAnsi="Times New Roman" w:cs="Times New Roman"/>
-          <w:color w:val="000000"/>
-          <w:sz w:val="24"/>
-          <w:szCs w:val="24"/>
-        </w:rPr>
-      </w:pPr>
-      <w:r>
-        <w:rPr>
-          <w:rFonts w:ascii="Times New Roman" w:eastAsia="Times New Roman" w:hAnsi="Times New Roman" w:cs="Times New Roman"/>
-          <w:color w:val="000000"/>
-          <w:sz w:val="24"/>
-          <w:szCs w:val="24"/>
-        </w:rPr>
-        <w:t>Availability of the system should be 99.99%</w:t>
-      </w:r>
-    </w:p>
-    <w:p>
-      <w:pPr>
-        <w:numPr>
-          <w:ilvl w:val="0"/>
-          <w:numId w:val="2"/>
-        </w:numPr>
-        <w:spacing w:before="280" w:after="0" w:line="240" w:lineRule="auto"/>
-        <w:textAlignment w:val="baseline"/>
-        <w:rPr>
-          <w:rFonts w:ascii="Times New Roman" w:eastAsia="Times New Roman" w:hAnsi="Times New Roman" w:cs="Times New Roman"/>
-          <w:color w:val="000000"/>
-          <w:sz w:val="24"/>
-          <w:szCs w:val="24"/>
-        </w:rPr>
-      </w:pPr>
-      <w:r>
-        <w:rPr>
-          <w:rFonts w:ascii="Times New Roman" w:eastAsia="Times New Roman" w:hAnsi="Times New Roman" w:cs="Times New Roman"/>
-          <w:color w:val="000000"/>
-          <w:sz w:val="24"/>
-          <w:szCs w:val="24"/>
-        </w:rPr>
-        <w:t>System should be able to uphold confidentiality. Encryption of the passwords that even the system admin cannot read.</w:t>
-      </w:r>
-    </w:p>
-    <w:p>
-      <w:pPr>
-        <w:numPr>
-          <w:ilvl w:val="0"/>
-          <w:numId w:val="2"/>
-        </w:numPr>
-        <w:spacing w:before="280" w:after="0" w:line="240" w:lineRule="auto"/>
-        <w:textAlignment w:val="baseline"/>
-        <w:rPr>
-          <w:rFonts w:ascii="Times New Roman" w:eastAsia="Times New Roman" w:hAnsi="Times New Roman" w:cs="Times New Roman"/>
-          <w:color w:val="000000"/>
-          <w:sz w:val="24"/>
-          <w:szCs w:val="24"/>
-        </w:rPr>
-      </w:pPr>
-      <w:r>
-        <w:rPr>
-          <w:rFonts w:ascii="Times New Roman" w:eastAsia="Times New Roman" w:hAnsi="Times New Roman" w:cs="Times New Roman"/>
-          <w:color w:val="000000"/>
-          <w:sz w:val="24"/>
-          <w:szCs w:val="24"/>
-        </w:rPr>
-        <w:t>The system should ensure integrity.</w:t>
-      </w:r>
-    </w:p>
-    <w:p>
-      <w:pPr>
-        <w:numPr>
-          <w:ilvl w:val="0"/>
-          <w:numId w:val="2"/>
-        </w:numPr>
-        <w:spacing w:before="280" w:after="0" w:line="240" w:lineRule="auto"/>
+        <w:t>They should be able to sign up for an account.</w:t>
+      </w:r>
+    </w:p>
+    <w:p>
+      <w:pPr>
+        <w:numPr>
+          <w:ilvl w:val="0"/>
+          <w:numId w:val="3"/>
+        </w:numPr>
+        <w:spacing w:after="0" w:line="240" w:lineRule="auto"/>
+        <w:textAlignment w:val="baseline"/>
+        <w:rPr>
+          <w:rFonts w:ascii="Times New Roman" w:eastAsia="Times New Roman" w:hAnsi="Times New Roman" w:cs="Times New Roman"/>
+          <w:color w:val="000000"/>
+          <w:sz w:val="24"/>
+          <w:szCs w:val="24"/>
+          <w:highlight w:val="green"/>
+        </w:rPr>
+      </w:pPr>
+      <w:r>
+        <w:rPr>
+          <w:rFonts w:ascii="Times New Roman" w:eastAsia="Times New Roman" w:hAnsi="Times New Roman" w:cs="Times New Roman"/>
+          <w:color w:val="000000"/>
+          <w:sz w:val="24"/>
+          <w:szCs w:val="24"/>
+          <w:highlight w:val="green"/>
+        </w:rPr>
+        <w:t>They should be authenticated during login</w:t>
+      </w:r>
+    </w:p>
+    <w:p>
+      <w:pPr>
+        <w:numPr>
+          <w:ilvl w:val="0"/>
+          <w:numId w:val="3"/>
+        </w:numPr>
+        <w:spacing w:after="0" w:line="240" w:lineRule="auto"/>
+        <w:textAlignment w:val="baseline"/>
+        <w:rPr>
+          <w:rFonts w:ascii="Times New Roman" w:eastAsia="Times New Roman" w:hAnsi="Times New Roman" w:cs="Times New Roman"/>
+          <w:color w:val="000000"/>
+          <w:sz w:val="24"/>
+          <w:szCs w:val="24"/>
+        </w:rPr>
+      </w:pPr>
+      <w:r>
+        <w:rPr>
+          <w:rFonts w:ascii="Times New Roman" w:eastAsia="Times New Roman" w:hAnsi="Times New Roman" w:cs="Times New Roman"/>
+          <w:color w:val="000000"/>
+          <w:sz w:val="24"/>
+          <w:szCs w:val="24"/>
+        </w:rPr>
+        <w:t>They should be able to update their profile information</w:t>
+      </w:r>
+    </w:p>
+    <w:p>
+      <w:pPr>
+        <w:numPr>
+          <w:ilvl w:val="0"/>
+          <w:numId w:val="3"/>
+        </w:numPr>
+        <w:spacing w:after="0" w:line="240" w:lineRule="auto"/>
+        <w:textAlignment w:val="baseline"/>
+        <w:rPr>
+          <w:rFonts w:ascii="Times New Roman" w:eastAsia="Times New Roman" w:hAnsi="Times New Roman" w:cs="Times New Roman"/>
+          <w:color w:val="000000"/>
+          <w:sz w:val="24"/>
+          <w:szCs w:val="24"/>
+        </w:rPr>
+      </w:pPr>
+      <w:r>
+        <w:rPr>
+          <w:rFonts w:ascii="Times New Roman" w:eastAsia="Times New Roman" w:hAnsi="Times New Roman" w:cs="Times New Roman"/>
+          <w:color w:val="000000"/>
+          <w:sz w:val="24"/>
+          <w:szCs w:val="24"/>
+        </w:rPr>
+        <w:t>They should be able to upload their work.</w:t>
+      </w:r>
+    </w:p>
+    <w:p>
+      <w:pPr>
+        <w:numPr>
+          <w:ilvl w:val="0"/>
+          <w:numId w:val="3"/>
+        </w:numPr>
+        <w:spacing w:after="0" w:line="240" w:lineRule="auto"/>
+        <w:textAlignment w:val="baseline"/>
+        <w:rPr>
+          <w:rFonts w:ascii="Times New Roman" w:eastAsia="Times New Roman" w:hAnsi="Times New Roman" w:cs="Times New Roman"/>
+          <w:color w:val="000000"/>
+          <w:sz w:val="24"/>
+          <w:szCs w:val="24"/>
+        </w:rPr>
+      </w:pPr>
+      <w:r>
+        <w:rPr>
+          <w:rFonts w:ascii="Times New Roman" w:eastAsia="Times New Roman" w:hAnsi="Times New Roman" w:cs="Times New Roman"/>
+          <w:color w:val="000000"/>
+          <w:sz w:val="24"/>
+          <w:szCs w:val="24"/>
+        </w:rPr>
+        <w:t>They should be able to delete their work.</w:t>
+      </w:r>
+    </w:p>
+    <w:p>
+      <w:pPr>
+        <w:numPr>
+          <w:ilvl w:val="0"/>
+          <w:numId w:val="3"/>
+        </w:numPr>
+        <w:spacing w:after="0" w:line="240" w:lineRule="auto"/>
         <w:textAlignment w:val="baseline"/>
         <w:rPr>
           <w:rFonts w:ascii="Times New Roman" w:eastAsia="Times New Roman" w:hAnsi="Times New Roman" w:cs="Times New Roman"/>
@@ -964,180 +928,6 @@
           <w:szCs w:val="24"/>
         </w:rPr>
         <w:lastRenderedPageBreak/>
-        <w:t> The system should be compatible to most of the systems. (Web based)</w:t>
-      </w:r>
-    </w:p>
-    <w:p>
-      <w:pPr>
-        <w:spacing w:before="280" w:after="0" w:line="240" w:lineRule="auto"/>
-        <w:rPr>
-          <w:rFonts w:ascii="Times New Roman" w:eastAsia="Times New Roman" w:hAnsi="Times New Roman" w:cs="Times New Roman"/>
-          <w:sz w:val="24"/>
-          <w:szCs w:val="24"/>
-        </w:rPr>
-      </w:pPr>
-      <w:r>
-        <w:rPr>
-          <w:rFonts w:ascii="Times New Roman" w:eastAsia="Times New Roman" w:hAnsi="Times New Roman" w:cs="Times New Roman"/>
-          <w:b/>
-          <w:bCs/>
-          <w:color w:val="000000"/>
-          <w:sz w:val="24"/>
-          <w:szCs w:val="24"/>
-          <w:u w:val="single"/>
-        </w:rPr>
-        <w:t>Lecturer requirements</w:t>
-      </w:r>
-    </w:p>
-    <w:p>
-      <w:pPr>
-        <w:numPr>
-          <w:ilvl w:val="0"/>
-          <w:numId w:val="3"/>
-        </w:numPr>
-        <w:spacing w:before="280" w:after="0" w:line="240" w:lineRule="auto"/>
-        <w:textAlignment w:val="baseline"/>
-        <w:rPr>
-          <w:rFonts w:ascii="Times New Roman" w:eastAsia="Times New Roman" w:hAnsi="Times New Roman" w:cs="Times New Roman"/>
-          <w:color w:val="000000"/>
-          <w:sz w:val="24"/>
-          <w:szCs w:val="24"/>
-        </w:rPr>
-      </w:pPr>
-      <w:r>
-        <w:rPr>
-          <w:rFonts w:ascii="Times New Roman" w:eastAsia="Times New Roman" w:hAnsi="Times New Roman" w:cs="Times New Roman"/>
-          <w:color w:val="000000"/>
-          <w:sz w:val="24"/>
-          <w:szCs w:val="24"/>
-        </w:rPr>
-        <w:t>They should be able to sign up for an account.</w:t>
-      </w:r>
-    </w:p>
-    <w:p>
-      <w:pPr>
-        <w:numPr>
-          <w:ilvl w:val="0"/>
-          <w:numId w:val="3"/>
-        </w:numPr>
-        <w:spacing w:after="0" w:line="240" w:lineRule="auto"/>
-        <w:textAlignment w:val="baseline"/>
-        <w:rPr>
-          <w:rFonts w:ascii="Times New Roman" w:eastAsia="Times New Roman" w:hAnsi="Times New Roman" w:cs="Times New Roman"/>
-          <w:color w:val="000000"/>
-          <w:sz w:val="24"/>
-          <w:szCs w:val="24"/>
-          <w:highlight w:val="green"/>
-        </w:rPr>
-      </w:pPr>
-      <w:r>
-        <w:rPr>
-          <w:rFonts w:ascii="Times New Roman" w:eastAsia="Times New Roman" w:hAnsi="Times New Roman" w:cs="Times New Roman"/>
-          <w:color w:val="000000"/>
-          <w:sz w:val="24"/>
-          <w:szCs w:val="24"/>
-          <w:highlight w:val="green"/>
-        </w:rPr>
-        <w:t>They should be authenticated during login</w:t>
-      </w:r>
-    </w:p>
-    <w:p>
-      <w:pPr>
-        <w:numPr>
-          <w:ilvl w:val="0"/>
-          <w:numId w:val="3"/>
-        </w:numPr>
-        <w:spacing w:after="0" w:line="240" w:lineRule="auto"/>
-        <w:textAlignment w:val="baseline"/>
-        <w:rPr>
-          <w:rFonts w:ascii="Times New Roman" w:eastAsia="Times New Roman" w:hAnsi="Times New Roman" w:cs="Times New Roman"/>
-          <w:color w:val="000000"/>
-          <w:sz w:val="24"/>
-          <w:szCs w:val="24"/>
-        </w:rPr>
-      </w:pPr>
-      <w:r>
-        <w:rPr>
-          <w:rFonts w:ascii="Times New Roman" w:eastAsia="Times New Roman" w:hAnsi="Times New Roman" w:cs="Times New Roman"/>
-          <w:color w:val="000000"/>
-          <w:sz w:val="24"/>
-          <w:szCs w:val="24"/>
-        </w:rPr>
-        <w:t>They should be able to update their profile information</w:t>
-      </w:r>
-    </w:p>
-    <w:p>
-      <w:pPr>
-        <w:numPr>
-          <w:ilvl w:val="0"/>
-          <w:numId w:val="3"/>
-        </w:numPr>
-        <w:spacing w:after="0" w:line="240" w:lineRule="auto"/>
-        <w:textAlignment w:val="baseline"/>
-        <w:rPr>
-          <w:rFonts w:ascii="Times New Roman" w:eastAsia="Times New Roman" w:hAnsi="Times New Roman" w:cs="Times New Roman"/>
-          <w:color w:val="000000"/>
-          <w:sz w:val="24"/>
-          <w:szCs w:val="24"/>
-        </w:rPr>
-      </w:pPr>
-      <w:r>
-        <w:rPr>
-          <w:rFonts w:ascii="Times New Roman" w:eastAsia="Times New Roman" w:hAnsi="Times New Roman" w:cs="Times New Roman"/>
-          <w:color w:val="000000"/>
-          <w:sz w:val="24"/>
-          <w:szCs w:val="24"/>
-        </w:rPr>
-        <w:t>They should be able to upload their work.</w:t>
-      </w:r>
-    </w:p>
-    <w:p>
-      <w:pPr>
-        <w:numPr>
-          <w:ilvl w:val="0"/>
-          <w:numId w:val="3"/>
-        </w:numPr>
-        <w:spacing w:after="0" w:line="240" w:lineRule="auto"/>
-        <w:textAlignment w:val="baseline"/>
-        <w:rPr>
-          <w:rFonts w:ascii="Times New Roman" w:eastAsia="Times New Roman" w:hAnsi="Times New Roman" w:cs="Times New Roman"/>
-          <w:color w:val="000000"/>
-          <w:sz w:val="24"/>
-          <w:szCs w:val="24"/>
-        </w:rPr>
-      </w:pPr>
-      <w:r>
-        <w:rPr>
-          <w:rFonts w:ascii="Times New Roman" w:eastAsia="Times New Roman" w:hAnsi="Times New Roman" w:cs="Times New Roman"/>
-          <w:color w:val="000000"/>
-          <w:sz w:val="24"/>
-          <w:szCs w:val="24"/>
-        </w:rPr>
-        <w:t>They should be able to delete their work.</w:t>
-      </w:r>
-    </w:p>
-    <w:p>
-      <w:pPr>
-        <w:numPr>
-          <w:ilvl w:val="0"/>
-          <w:numId w:val="3"/>
-        </w:numPr>
-        <w:spacing w:after="0" w:line="240" w:lineRule="auto"/>
-        <w:textAlignment w:val="baseline"/>
-        <w:rPr>
-          <w:rFonts w:ascii="Times New Roman" w:eastAsia="Times New Roman" w:hAnsi="Times New Roman" w:cs="Times New Roman"/>
-          <w:color w:val="000000"/>
-          <w:sz w:val="24"/>
-          <w:szCs w:val="24"/>
-        </w:rPr>
-      </w:pPr>
-      <w:r>
-        <w:rPr>
-          <w:rFonts w:ascii="Times New Roman" w:eastAsia="Times New Roman" w:hAnsi="Times New Roman" w:cs="Times New Roman"/>
-          <w:color w:val="000000"/>
-          <w:sz w:val="24"/>
-          <w:szCs w:val="24"/>
-        </w:rPr>
         <w:t>They should be able to change their password</w:t>
       </w:r>
     </w:p>
@@ -1710,7 +1500,6 @@
         <w:spacing w:after="0" w:line="259" w:lineRule="auto"/>
       </w:pPr>
       <w:r>
-        <w:lastRenderedPageBreak/>
         <w:t>Profile picture if they want to upload it. This is for easy identification of lecturer by the student.</w:t>
       </w:r>
     </w:p>
@@ -1723,15 +1512,7 @@
         </w:numPr>
       </w:pPr>
       <w:r>
-        <w:t xml:space="preserve">They will be required to confirm their email addresses, whereby an email with </w:t>
-      </w:r>
-      <w:proofErr w:type="gramStart"/>
-      <w:r>
-        <w:t>a</w:t>
-      </w:r>
-      <w:proofErr w:type="gramEnd"/>
-      <w:r>
-        <w:t xml:space="preserve"> OTP confirmation code will be sent to them.</w:t>
+        <w:t>They will be required to confirm their email addresses, whereby an email with a OTP confirmation code will be sent to them.</w:t>
       </w:r>
     </w:p>
     <w:p>
@@ -1820,10 +1601,10 @@
             <v:path o:extrusionok="f" gradientshapeok="t" o:connecttype="rect"/>
             <o:lock v:ext="edit" aspectratio="t"/>
           </v:shapetype>
-          <v:shape id="_x0000_i1025" type="#_x0000_t75" style="width:517.95pt;height:554.5pt" o:ole="">
+          <v:shape id="_x0000_i1025" type="#_x0000_t75" style="width:518.15pt;height:555pt" o:ole="">
             <v:imagedata r:id="rId5" o:title=""/>
           </v:shape>
-          <o:OLEObject Type="Embed" ProgID="Visio.Drawing.15" ShapeID="_x0000_i1025" DrawAspect="Content" ObjectID="_1674140378" r:id="rId6"/>
+          <o:OLEObject Type="Embed" ProgID="Visio.Drawing.15" ShapeID="_x0000_i1025" DrawAspect="Content" ObjectID="_1674399185" r:id="rId6"/>
         </w:object>
       </w:r>
     </w:p>
@@ -1835,7 +1616,6 @@
         <w:pStyle w:val="Heading3"/>
       </w:pPr>
       <w:r>
-        <w:lastRenderedPageBreak/>
         <w:t>Lecturer Login</w:t>
       </w:r>
     </w:p>
@@ -1848,10 +1628,10 @@
     <w:p>
       <w:r>
         <w:object w:dxaOrig="6015" w:dyaOrig="9075" w14:anchorId="4A06BF80">
-          <v:shape id="_x0000_i1026" type="#_x0000_t75" style="width:300.9pt;height:453.5pt" o:ole="">
+          <v:shape id="_x0000_i1026" type="#_x0000_t75" style="width:300.45pt;height:453.55pt" o:ole="">
             <v:imagedata r:id="rId7" o:title=""/>
           </v:shape>
-          <o:OLEObject Type="Embed" ProgID="Visio.Drawing.15" ShapeID="_x0000_i1026" DrawAspect="Content" ObjectID="_1674140379" r:id="rId8"/>
+          <o:OLEObject Type="Embed" ProgID="Visio.Drawing.15" ShapeID="_x0000_i1026" DrawAspect="Content" ObjectID="_1674399186" r:id="rId8"/>
         </w:object>
       </w:r>
     </w:p>
@@ -1864,19 +1644,30 @@
         <w:pStyle w:val="Heading3"/>
       </w:pPr>
       <w:r>
-        <w:lastRenderedPageBreak/>
         <w:t>Lecturer Upload</w:t>
       </w:r>
     </w:p>
-    <w:p/>
+    <w:p>
+      <w:pPr>
+        <w:tabs>
+          <w:tab w:val="left" w:pos="3052"/>
+        </w:tabs>
+      </w:pPr>
+      <w:r>
+        <w:tab/>
+      </w:r>
+    </w:p>
     <w:p>
       <w:r>
         <w:object w:dxaOrig="10396" w:dyaOrig="6990" w14:anchorId="1FF746EF">
-          <v:shape id="_x0000_i1027" type="#_x0000_t75" style="width:520.1pt;height:349.25pt" o:ole="">
+          <v:shape id="_x0000_i1027" type="#_x0000_t75" style="width:520.45pt;height:349.25pt" o:ole="">
             <v:imagedata r:id="rId9" o:title=""/>
           </v:shape>
-          <o:OLEObject Type="Embed" ProgID="Visio.Drawing.15" ShapeID="_x0000_i1027" DrawAspect="Content" ObjectID="_1674140380" r:id="rId10"/>
+          <o:OLEObject Type="Embed" ProgID="Visio.Drawing.15" ShapeID="_x0000_i1027" DrawAspect="Content" ObjectID="_1674399187" r:id="rId10"/>
         </w:object>
+      </w:r>
+      <w:r>
+        <w:tab/>
       </w:r>
     </w:p>
     <w:sectPr>

</xml_diff>